<commit_message>
Update 0000 Tabela Consolidada Por Nota-Grau Baixo.docx
</commit_message>
<xml_diff>
--- a/0000 Tabela Consolidada Por Nota-Grau Baixo.docx
+++ b/0000 Tabela Consolidada Por Nota-Grau Baixo.docx
@@ -12162,6 +12162,7 @@
                 <w:lang w:val="en-US" w:eastAsia="pt-PT"/>
                 <w14:ligatures w14:val="none"/>
               </w:rPr>
+              <w:lastRenderedPageBreak/>
               <w:t>2024 Crisis Prevention and Surveillance System for Three-Phase Transmission Line Faults-IEEE</w:t>
             </w:r>
           </w:p>
@@ -19496,6 +19497,7 @@
                 <w:lang w:val="en-US" w:eastAsia="pt-PT"/>
                 <w14:ligatures w14:val="none"/>
               </w:rPr>
+              <w:lastRenderedPageBreak/>
               <w:t>2024 Resilience enhancement program in smart grids by coordinating demand response and optimal reconfiguration during wildfires-SPRINGER</w:t>
             </w:r>
           </w:p>
@@ -21888,7 +21890,7 @@
                 <w:lang w:val="en-US" w:eastAsia="pt-PT"/>
                 <w14:ligatures w14:val="none"/>
               </w:rPr>
-              <w:t>2011 Disaster resilience -a bounce back or bounce forward ability-Local Environment</w:t>
+              <w:t>2011 Disaster resilience-a bounce back or bounce forward ability-Local Environment</w:t>
             </w:r>
           </w:p>
         </w:tc>
@@ -26466,6 +26468,7 @@
                 <w:lang w:val="en-US" w:eastAsia="pt-PT"/>
                 <w14:ligatures w14:val="none"/>
               </w:rPr>
+              <w:lastRenderedPageBreak/>
               <w:t>2010 Toward an Enhanced Concept of Disaster Resilience-A Commentary on Behalf of the Editorial Committee-Journal of Disaster Research</w:t>
             </w:r>
           </w:p>

</xml_diff>